<commit_message>
2nd update for user story
</commit_message>
<xml_diff>
--- a/Customer user story.docx
+++ b/Customer user story.docx
@@ -218,7 +218,15 @@
               <w:t>To</w:t>
             </w:r>
             <w:r>
-              <w:t xml:space="preserve"> notify marina of </w:t>
+              <w:t xml:space="preserve"> notify </w:t>
+            </w:r>
+            <w:proofErr w:type="gramStart"/>
+            <w:r>
+              <w:t>marina</w:t>
+            </w:r>
+            <w:proofErr w:type="gramEnd"/>
+            <w:r>
+              <w:t xml:space="preserve"> of </w:t>
             </w:r>
             <w:r>
               <w:t>arrival</w:t>
@@ -245,8 +253,13 @@
             <w:tcW w:w="4675" w:type="dxa"/>
           </w:tcPr>
           <w:p>
-            <w:r>
-              <w:t>So Staff will know they are needed when customers with Docking assistance services arrive and depart.</w:t>
+            <w:proofErr w:type="gramStart"/>
+            <w:r>
+              <w:t>So</w:t>
+            </w:r>
+            <w:proofErr w:type="gramEnd"/>
+            <w:r>
+              <w:t xml:space="preserve"> Staff will know they are needed when customers with Docking assistance services arrive and depart.</w:t>
             </w:r>
           </w:p>
         </w:tc>
@@ -280,16 +293,7 @@
           </w:tcPr>
           <w:p>
             <w:r>
-              <w:t xml:space="preserve">Marina </w:t>
-            </w:r>
-            <w:r>
-              <w:t>Employee</w:t>
-            </w:r>
-            <w:r>
-              <w:t xml:space="preserve">, </w:t>
-            </w:r>
-            <w:r>
-              <w:t>Cindy Wells</w:t>
+              <w:t>Marina Employee, Cindy Wells</w:t>
             </w:r>
           </w:p>
         </w:tc>
@@ -391,23 +395,13 @@
             <w:tcW w:w="4675" w:type="dxa"/>
           </w:tcPr>
           <w:p>
-            <w:r>
-              <w:t>To s</w:t>
-            </w:r>
-            <w:r>
-              <w:t xml:space="preserve">et up </w:t>
-            </w:r>
-            <w:r>
-              <w:t>c</w:t>
-            </w:r>
-            <w:r>
-              <w:t xml:space="preserve">ustomer </w:t>
-            </w:r>
-            <w:r>
-              <w:t>a</w:t>
-            </w:r>
-            <w:r>
-              <w:t>ccounts</w:t>
+            <w:proofErr w:type="gramStart"/>
+            <w:r>
+              <w:t>To manage</w:t>
+            </w:r>
+            <w:proofErr w:type="gramEnd"/>
+            <w:r>
+              <w:t xml:space="preserve"> additional services</w:t>
             </w:r>
           </w:p>
         </w:tc>
@@ -429,16 +423,19 @@
           </w:tcPr>
           <w:p>
             <w:r>
-              <w:t xml:space="preserve">I can </w:t>
-            </w:r>
-            <w:r>
-              <w:t>add new customers to the system an</w:t>
-            </w:r>
-            <w:r>
-              <w:t xml:space="preserve">d </w:t>
-            </w:r>
-            <w:r>
-              <w:t>offer extra services they might need.</w:t>
+              <w:t>I</w:t>
+            </w:r>
+            <w:r>
+              <w:t xml:space="preserve"> can add or remove </w:t>
+            </w:r>
+            <w:r>
+              <w:t xml:space="preserve">extra services </w:t>
+            </w:r>
+            <w:r>
+              <w:t xml:space="preserve">for customers that </w:t>
+            </w:r>
+            <w:r>
+              <w:t>they might need.</w:t>
             </w:r>
           </w:p>
         </w:tc>
@@ -495,7 +492,10 @@
           </w:tcPr>
           <w:p>
             <w:r>
-              <w:t>To check slip availability</w:t>
+              <w:t xml:space="preserve">To </w:t>
+            </w:r>
+            <w:r>
+              <w:t>find slips by customer name</w:t>
             </w:r>
           </w:p>
         </w:tc>
@@ -517,7 +517,19 @@
           </w:tcPr>
           <w:p>
             <w:r>
-              <w:t>I can help new customers find a spot for their boat.</w:t>
+              <w:t xml:space="preserve">I can </w:t>
+            </w:r>
+            <w:r>
+              <w:t xml:space="preserve">quickly find where </w:t>
+            </w:r>
+            <w:r>
+              <w:t>the customer’s</w:t>
+            </w:r>
+            <w:r>
+              <w:t xml:space="preserve"> boat is located</w:t>
+            </w:r>
+            <w:r>
+              <w:t>.</w:t>
             </w:r>
           </w:p>
         </w:tc>
@@ -574,10 +586,7 @@
           </w:tcPr>
           <w:p>
             <w:r>
-              <w:t xml:space="preserve">To </w:t>
-            </w:r>
-            <w:r>
-              <w:t>keep up with customer payments</w:t>
+              <w:t>To keep up with customer payments</w:t>
             </w:r>
           </w:p>
         </w:tc>
@@ -610,8 +619,13 @@
             <w:r>
               <w:t xml:space="preserve"> </w:t>
             </w:r>
-            <w:r>
-              <w:t>take action if needed</w:t>
+            <w:proofErr w:type="gramStart"/>
+            <w:r>
+              <w:t>take action</w:t>
+            </w:r>
+            <w:proofErr w:type="gramEnd"/>
+            <w:r>
+              <w:t xml:space="preserve"> if needed</w:t>
             </w:r>
             <w:r>
               <w:t>.</w:t>
@@ -671,7 +685,7 @@
           </w:tcPr>
           <w:p>
             <w:r>
-              <w:t>A better way for employees to communicate</w:t>
+              <w:t>To track slip availability</w:t>
             </w:r>
           </w:p>
         </w:tc>
@@ -693,10 +707,18 @@
           </w:tcPr>
           <w:p>
             <w:r>
-              <w:t>T</w:t>
-            </w:r>
-            <w:r>
-              <w:t>hey can work together more smoothly and provide better customer service.</w:t>
+              <w:t xml:space="preserve">I can offer special prices for </w:t>
+            </w:r>
+            <w:proofErr w:type="gramStart"/>
+            <w:r>
+              <w:t>slips</w:t>
+            </w:r>
+            <w:proofErr w:type="gramEnd"/>
+            <w:r>
+              <w:t xml:space="preserve"> with lots of vacancies</w:t>
+            </w:r>
+            <w:r>
+              <w:t>.</w:t>
             </w:r>
           </w:p>
         </w:tc>
@@ -755,7 +777,13 @@
               <w:t>To</w:t>
             </w:r>
             <w:r>
-              <w:t xml:space="preserve"> plan and manage projects</w:t>
+              <w:t xml:space="preserve"> </w:t>
+            </w:r>
+            <w:r>
+              <w:t>find</w:t>
+            </w:r>
+            <w:r>
+              <w:t xml:space="preserve"> customer contact info</w:t>
             </w:r>
           </w:p>
         </w:tc>
@@ -777,19 +805,16 @@
           </w:tcPr>
           <w:p>
             <w:r>
-              <w:t xml:space="preserve">I can have </w:t>
-            </w:r>
-            <w:r>
-              <w:t xml:space="preserve">clear steps before starting </w:t>
+              <w:t xml:space="preserve">I can </w:t>
+            </w:r>
+            <w:r>
+              <w:t xml:space="preserve">access customer contact details by slip number </w:t>
             </w:r>
             <w:r>
               <w:t xml:space="preserve">and </w:t>
             </w:r>
             <w:r>
-              <w:t>make sure everything runs smoothly without unexpected issues</w:t>
-            </w:r>
-            <w:r>
-              <w:t>.</w:t>
+              <w:t xml:space="preserve"> reach out if there are any violations.</w:t>
             </w:r>
           </w:p>
         </w:tc>

</xml_diff>